<commit_message>
Document Seq Diagram Added
Another diagram added for cull order use case
</commit_message>
<xml_diff>
--- a/DOCUMENTATION/CM0721_Group.docx
+++ b/DOCUMENTATION/CM0721_Group.docx
@@ -181,8 +181,16 @@
         <w:rPr>
           <w:szCs w:val="24"/>
         </w:rPr>
-        <w:t>Mark Hurrell</w:t>
-      </w:r>
+        <w:t xml:space="preserve">Mark </w:t>
+      </w:r>
+      <w:proofErr w:type="spellStart"/>
+      <w:r>
+        <w:rPr>
+          <w:szCs w:val="24"/>
+        </w:rPr>
+        <w:t>Hurrell</w:t>
+      </w:r>
+      <w:proofErr w:type="spellEnd"/>
     </w:p>
     <w:p>
       <w:pPr>
@@ -205,14 +213,36 @@
           <w:szCs w:val="24"/>
         </w:rPr>
         <w:tab/>
-        <w:t xml:space="preserve">Eshani </w:t>
-      </w:r>
+      </w:r>
+      <w:proofErr w:type="spellStart"/>
+      <w:r>
+        <w:rPr>
+          <w:szCs w:val="24"/>
+        </w:rPr>
+        <w:t>Eshani</w:t>
+      </w:r>
+      <w:proofErr w:type="spellEnd"/>
+      <w:r>
+        <w:rPr>
+          <w:szCs w:val="24"/>
+        </w:rPr>
+        <w:t xml:space="preserve"> </w:t>
+      </w:r>
+      <w:proofErr w:type="spellStart"/>
       <w:r>
         <w:rPr>
           <w:szCs w:val="24"/>
           <w:u w:val="single"/>
         </w:rPr>
-        <w:t>Eshani (W14038320)</w:t>
+        <w:t>Eshani</w:t>
+      </w:r>
+      <w:proofErr w:type="spellEnd"/>
+      <w:r>
+        <w:rPr>
+          <w:szCs w:val="24"/>
+          <w:u w:val="single"/>
+        </w:rPr>
+        <w:t xml:space="preserve"> (W14038320)</w:t>
       </w:r>
       <w:r>
         <w:rPr>
@@ -292,8 +322,16 @@
         <w:rPr>
           <w:szCs w:val="24"/>
         </w:rPr>
-        <w:t xml:space="preserve"> (J163159)</w:t>
-      </w:r>
+        <w:t xml:space="preserve"> (J163159</w:t>
+      </w:r>
+      <w:proofErr w:type="gramStart"/>
+      <w:r>
+        <w:rPr>
+          <w:szCs w:val="24"/>
+        </w:rPr>
+        <w:t>)</w:t>
+      </w:r>
+      <w:proofErr w:type="gramEnd"/>
       <w:r>
         <w:rPr>
           <w:szCs w:val="24"/>
@@ -478,7 +516,15 @@
     </w:p>
     <w:p>
       <w:r>
-        <w:t>A MoSCoW technique was used to prioritise the functionality identified by the use cases into an implementation order. The strict time constraint imposed by the project resulted in the time boxing identified by table 1.</w:t>
+        <w:t xml:space="preserve">A </w:t>
+      </w:r>
+      <w:proofErr w:type="spellStart"/>
+      <w:r>
+        <w:t>MoSCoW</w:t>
+      </w:r>
+      <w:proofErr w:type="spellEnd"/>
+      <w:r>
+        <w:t xml:space="preserve"> technique was used to prioritise the functionality identified by the use cases into an implementation order. The strict time constraint imposed by the project resulted in the time boxing identified by table 1.</w:t>
       </w:r>
     </w:p>
     <w:p/>
@@ -564,12 +610,14 @@
                 <w:b/>
               </w:rPr>
             </w:pPr>
+            <w:proofErr w:type="spellStart"/>
             <w:r>
               <w:rPr>
                 <w:b/>
               </w:rPr>
               <w:t>MoSCoW</w:t>
             </w:r>
+            <w:proofErr w:type="spellEnd"/>
           </w:p>
         </w:tc>
         <w:tc>
@@ -858,8 +906,21 @@
         <w:pStyle w:val="Heading2"/>
       </w:pPr>
       <w:r>
-        <w:t>Individual Design – Eshani Eshani</w:t>
-      </w:r>
+        <w:t xml:space="preserve">Individual Design – </w:t>
+      </w:r>
+      <w:proofErr w:type="spellStart"/>
+      <w:r>
+        <w:t>Eshani</w:t>
+      </w:r>
+      <w:proofErr w:type="spellEnd"/>
+      <w:r>
+        <w:t xml:space="preserve"> </w:t>
+      </w:r>
+      <w:proofErr w:type="spellStart"/>
+      <w:r>
+        <w:t>Eshani</w:t>
+      </w:r>
+      <w:proofErr w:type="spellEnd"/>
     </w:p>
     <w:p>
       <w:pPr>
@@ -1282,7 +1343,21 @@
         <w:rPr>
           <w:szCs w:val="24"/>
         </w:rPr>
-        <w:t xml:space="preserve">7. include: Submit Order </w:t>
+        <w:t xml:space="preserve">7. </w:t>
+      </w:r>
+      <w:proofErr w:type="gramStart"/>
+      <w:r>
+        <w:rPr>
+          <w:szCs w:val="24"/>
+        </w:rPr>
+        <w:t>include</w:t>
+      </w:r>
+      <w:proofErr w:type="gramEnd"/>
+      <w:r>
+        <w:rPr>
+          <w:szCs w:val="24"/>
+        </w:rPr>
+        <w:t xml:space="preserve">: Submit Order </w:t>
       </w:r>
     </w:p>
     <w:p>
@@ -1642,7 +1717,21 @@
         <w:rPr>
           <w:szCs w:val="24"/>
         </w:rPr>
-        <w:t xml:space="preserve"> Customer does not have an account when attempting to place an new order and the add new customer account button is pressed. </w:t>
+        <w:t xml:space="preserve"> Customer does not have an account when attempting to place </w:t>
+      </w:r>
+      <w:proofErr w:type="gramStart"/>
+      <w:r>
+        <w:rPr>
+          <w:szCs w:val="24"/>
+        </w:rPr>
+        <w:t>an</w:t>
+      </w:r>
+      <w:proofErr w:type="gramEnd"/>
+      <w:r>
+        <w:rPr>
+          <w:szCs w:val="24"/>
+        </w:rPr>
+        <w:t xml:space="preserve"> new order and the add new customer account button is pressed. </w:t>
       </w:r>
     </w:p>
     <w:p>
@@ -2341,12 +2430,20 @@
           <w:szCs w:val="24"/>
         </w:rPr>
       </w:pPr>
+      <w:proofErr w:type="gramStart"/>
       <w:r>
         <w:rPr>
           <w:szCs w:val="24"/>
         </w:rPr>
         <w:lastRenderedPageBreak/>
-        <w:t>include:</w:t>
+        <w:t>include</w:t>
+      </w:r>
+      <w:proofErr w:type="gramEnd"/>
+      <w:r>
+        <w:rPr>
+          <w:szCs w:val="24"/>
+        </w:rPr>
+        <w:t>:</w:t>
       </w:r>
       <w:r>
         <w:rPr>
@@ -2407,11 +2504,19 @@
           <w:szCs w:val="24"/>
         </w:rPr>
       </w:pPr>
-      <w:r>
-        <w:rPr>
-          <w:szCs w:val="24"/>
-        </w:rPr>
-        <w:t>include: Delete Order</w:t>
+      <w:proofErr w:type="gramStart"/>
+      <w:r>
+        <w:rPr>
+          <w:szCs w:val="24"/>
+        </w:rPr>
+        <w:t>include</w:t>
+      </w:r>
+      <w:proofErr w:type="gramEnd"/>
+      <w:r>
+        <w:rPr>
+          <w:szCs w:val="24"/>
+        </w:rPr>
+        <w:t>: Delete Order</w:t>
       </w:r>
       <w:r>
         <w:rPr>
@@ -2436,11 +2541,19 @@
           <w:szCs w:val="24"/>
         </w:rPr>
       </w:pPr>
-      <w:r>
-        <w:rPr>
-          <w:szCs w:val="24"/>
-        </w:rPr>
-        <w:t>include: Save Order.</w:t>
+      <w:proofErr w:type="gramStart"/>
+      <w:r>
+        <w:rPr>
+          <w:szCs w:val="24"/>
+        </w:rPr>
+        <w:t>include</w:t>
+      </w:r>
+      <w:proofErr w:type="gramEnd"/>
+      <w:r>
+        <w:rPr>
+          <w:szCs w:val="24"/>
+        </w:rPr>
+        <w:t>: Save Order.</w:t>
       </w:r>
     </w:p>
     <w:p>
@@ -2737,7 +2850,21 @@
         <w:rPr>
           <w:szCs w:val="24"/>
         </w:rPr>
-        <w:t>System set the status of the order to deleted.</w:t>
+        <w:t xml:space="preserve">System set the status of the order to </w:t>
+      </w:r>
+      <w:proofErr w:type="gramStart"/>
+      <w:r>
+        <w:rPr>
+          <w:szCs w:val="24"/>
+        </w:rPr>
+        <w:t>deleted</w:t>
+      </w:r>
+      <w:proofErr w:type="gramEnd"/>
+      <w:r>
+        <w:rPr>
+          <w:szCs w:val="24"/>
+        </w:rPr>
+        <w:t>.</w:t>
       </w:r>
     </w:p>
     <w:p>
@@ -4372,12 +4499,14 @@
           <w:szCs w:val="24"/>
         </w:rPr>
       </w:pPr>
+      <w:proofErr w:type="gramStart"/>
       <w:r>
         <w:rPr>
           <w:szCs w:val="24"/>
         </w:rPr>
         <w:t>extend</w:t>
       </w:r>
+      <w:proofErr w:type="gramEnd"/>
       <w:r>
         <w:rPr>
           <w:szCs w:val="24"/>
@@ -4407,6 +4536,7 @@
           <w:szCs w:val="24"/>
         </w:rPr>
       </w:pPr>
+      <w:proofErr w:type="gramStart"/>
       <w:r>
         <w:rPr>
           <w:szCs w:val="24"/>
@@ -4419,6 +4549,7 @@
         </w:rPr>
         <w:t>nclude</w:t>
       </w:r>
+      <w:proofErr w:type="gramEnd"/>
       <w:r>
         <w:rPr>
           <w:szCs w:val="24"/>
@@ -4888,12 +5019,14 @@
           <w:szCs w:val="24"/>
         </w:rPr>
       </w:pPr>
+      <w:proofErr w:type="gramStart"/>
       <w:r>
         <w:rPr>
           <w:szCs w:val="24"/>
         </w:rPr>
         <w:t>extend</w:t>
       </w:r>
+      <w:proofErr w:type="gramEnd"/>
       <w:r>
         <w:rPr>
           <w:szCs w:val="24"/>
@@ -4923,6 +5056,7 @@
           <w:szCs w:val="24"/>
         </w:rPr>
       </w:pPr>
+      <w:proofErr w:type="gramStart"/>
       <w:r>
         <w:rPr>
           <w:szCs w:val="24"/>
@@ -4935,6 +5069,7 @@
         </w:rPr>
         <w:t>nclude</w:t>
       </w:r>
+      <w:proofErr w:type="gramEnd"/>
       <w:r>
         <w:rPr>
           <w:szCs w:val="24"/>
@@ -5100,7 +5235,21 @@
         <w:rPr>
           <w:szCs w:val="24"/>
         </w:rPr>
-        <w:t>Set the invoice to paid and calculates the total balance required for an order.</w:t>
+        <w:t xml:space="preserve">Set the invoice to </w:t>
+      </w:r>
+      <w:proofErr w:type="gramStart"/>
+      <w:r>
+        <w:rPr>
+          <w:szCs w:val="24"/>
+        </w:rPr>
+        <w:t>paid</w:t>
+      </w:r>
+      <w:proofErr w:type="gramEnd"/>
+      <w:r>
+        <w:rPr>
+          <w:szCs w:val="24"/>
+        </w:rPr>
+        <w:t xml:space="preserve"> and calculates the total balance required for an order.</w:t>
       </w:r>
     </w:p>
     <w:p>
@@ -5306,7 +5455,21 @@
         <w:rPr>
           <w:szCs w:val="24"/>
         </w:rPr>
-        <w:t>System sets the invoice status to paid.</w:t>
+        <w:t xml:space="preserve">System sets the invoice status to </w:t>
+      </w:r>
+      <w:proofErr w:type="gramStart"/>
+      <w:r>
+        <w:rPr>
+          <w:szCs w:val="24"/>
+        </w:rPr>
+        <w:t>paid</w:t>
+      </w:r>
+      <w:proofErr w:type="gramEnd"/>
+      <w:r>
+        <w:rPr>
+          <w:szCs w:val="24"/>
+        </w:rPr>
+        <w:t>.</w:t>
       </w:r>
     </w:p>
     <w:p>
@@ -5879,7 +6042,23 @@
         <w:rPr>
           <w:szCs w:val="24"/>
         </w:rPr>
-        <w:t xml:space="preserve">Once the order has been fabricated the customer updates the order with a assembly date to complete the order. </w:t>
+        <w:t xml:space="preserve">Once the order has been fabricated the customer updates the order with </w:t>
+      </w:r>
+      <w:proofErr w:type="spellStart"/>
+      <w:proofErr w:type="gramStart"/>
+      <w:r>
+        <w:rPr>
+          <w:szCs w:val="24"/>
+        </w:rPr>
+        <w:t>a</w:t>
+      </w:r>
+      <w:proofErr w:type="spellEnd"/>
+      <w:proofErr w:type="gramEnd"/>
+      <w:r>
+        <w:rPr>
+          <w:szCs w:val="24"/>
+        </w:rPr>
+        <w:t xml:space="preserve"> assembly date to complete the order. </w:t>
       </w:r>
     </w:p>
     <w:p>
@@ -6143,6 +6322,7 @@
           <w:szCs w:val="24"/>
         </w:rPr>
       </w:pPr>
+      <w:proofErr w:type="gramStart"/>
       <w:r>
         <w:rPr>
           <w:szCs w:val="24"/>
@@ -6155,6 +6335,7 @@
         </w:rPr>
         <w:t>nclude</w:t>
       </w:r>
+      <w:proofErr w:type="gramEnd"/>
       <w:r>
         <w:rPr>
           <w:szCs w:val="24"/>
@@ -6568,6 +6749,7 @@
           <w:szCs w:val="24"/>
         </w:rPr>
       </w:pPr>
+      <w:proofErr w:type="gramStart"/>
       <w:r>
         <w:rPr>
           <w:szCs w:val="24"/>
@@ -6580,6 +6762,7 @@
         </w:rPr>
         <w:t>nclude</w:t>
       </w:r>
+      <w:proofErr w:type="gramEnd"/>
       <w:r>
         <w:rPr>
           <w:szCs w:val="24"/>
@@ -7233,7 +7416,21 @@
         <w:rPr>
           <w:szCs w:val="24"/>
         </w:rPr>
-        <w:t xml:space="preserve">3. include: Update Order Status </w:t>
+        <w:t xml:space="preserve">3. </w:t>
+      </w:r>
+      <w:proofErr w:type="gramStart"/>
+      <w:r>
+        <w:rPr>
+          <w:szCs w:val="24"/>
+        </w:rPr>
+        <w:t>include</w:t>
+      </w:r>
+      <w:proofErr w:type="gramEnd"/>
+      <w:r>
+        <w:rPr>
+          <w:szCs w:val="24"/>
+        </w:rPr>
+        <w:t xml:space="preserve">: Update Order Status </w:t>
       </w:r>
     </w:p>
     <w:p>
@@ -7412,8 +7609,6 @@
           </wp:inline>
         </w:drawing>
       </w:r>
-      <w:bookmarkStart w:id="0" w:name="_GoBack"/>
-      <w:bookmarkEnd w:id="0"/>
       <w:r>
         <w:lastRenderedPageBreak/>
         <w:t xml:space="preserve">Update Order – This sequence </w:t>
@@ -7490,8 +7685,73 @@
         </w:drawing>
       </w:r>
     </w:p>
+    <w:p/>
+    <w:p>
+      <w:r>
+        <w:t>Cull Orders</w:t>
+      </w:r>
+    </w:p>
+    <w:p>
+      <w:bookmarkStart w:id="0" w:name="_GoBack"/>
+      <w:r>
+        <w:rPr>
+          <w:noProof/>
+          <w:lang w:eastAsia="en-GB"/>
+        </w:rPr>
+        <w:lastRenderedPageBreak/>
+        <w:drawing>
+          <wp:inline distT="0" distB="0" distL="0" distR="0">
+            <wp:extent cx="5650230" cy="3548380"/>
+            <wp:effectExtent l="0" t="0" r="0" b="0"/>
+            <wp:docPr id="1" name="Picture 1"/>
+            <wp:cNvGraphicFramePr>
+              <a:graphicFrameLocks xmlns:a="http://schemas.openxmlformats.org/drawingml/2006/main" noChangeAspect="1"/>
+            </wp:cNvGraphicFramePr>
+            <a:graphic xmlns:a="http://schemas.openxmlformats.org/drawingml/2006/main">
+              <a:graphicData uri="http://schemas.openxmlformats.org/drawingml/2006/picture">
+                <pic:pic xmlns:pic="http://schemas.openxmlformats.org/drawingml/2006/picture">
+                  <pic:nvPicPr>
+                    <pic:cNvPr id="0" name="Picture 1"/>
+                    <pic:cNvPicPr>
+                      <a:picLocks noChangeAspect="1" noChangeArrowheads="1"/>
+                    </pic:cNvPicPr>
+                  </pic:nvPicPr>
+                  <pic:blipFill>
+                    <a:blip r:embed="rId13">
+                      <a:extLst>
+                        <a:ext uri="{28A0092B-C50C-407E-A947-70E740481C1C}">
+                          <a14:useLocalDpi xmlns:a14="http://schemas.microsoft.com/office/drawing/2010/main" val="0"/>
+                        </a:ext>
+                      </a:extLst>
+                    </a:blip>
+                    <a:srcRect/>
+                    <a:stretch>
+                      <a:fillRect/>
+                    </a:stretch>
+                  </pic:blipFill>
+                  <pic:spPr bwMode="auto">
+                    <a:xfrm>
+                      <a:off x="0" y="0"/>
+                      <a:ext cx="5650230" cy="3548380"/>
+                    </a:xfrm>
+                    <a:prstGeom prst="rect">
+                      <a:avLst/>
+                    </a:prstGeom>
+                    <a:noFill/>
+                    <a:ln>
+                      <a:noFill/>
+                    </a:ln>
+                  </pic:spPr>
+                </pic:pic>
+              </a:graphicData>
+            </a:graphic>
+          </wp:inline>
+        </w:drawing>
+      </w:r>
+      <w:bookmarkEnd w:id="0"/>
+    </w:p>
     <w:sectPr>
-      <w:footerReference w:type="default" r:id="rId13"/>
+      <w:footerReference w:type="default" r:id="rId14"/>
       <w:pgSz w:w="11906" w:h="16838"/>
       <w:pgMar w:top="1134" w:right="1133" w:bottom="1440" w:left="993" w:header="708" w:footer="708" w:gutter="0"/>
       <w:cols w:space="708"/>
@@ -7557,7 +7817,7 @@
           <w:rPr>
             <w:noProof/>
           </w:rPr>
-          <w:t>15</w:t>
+          <w:t>16</w:t>
         </w:r>
         <w:r>
           <w:rPr>
@@ -10470,7 +10730,7 @@
 </file>
 
 <file path=customXml/itemProps1.xml><?xml version="1.0" encoding="utf-8"?>
-<ds:datastoreItem xmlns:ds="http://schemas.openxmlformats.org/officeDocument/2006/customXml" ds:itemID="{E50F9A3C-1CD6-49F4-B9DE-23E850C14FF0}">
+<ds:datastoreItem xmlns:ds="http://schemas.openxmlformats.org/officeDocument/2006/customXml" ds:itemID="{8E9F364F-6061-485C-AC6B-006A85DC5E39}">
   <ds:schemaRefs>
     <ds:schemaRef ds:uri="http://schemas.openxmlformats.org/officeDocument/2006/bibliography"/>
   </ds:schemaRefs>

</xml_diff>